<commit_message>
removed source. added PDF. (Q1 Task 3)
</commit_message>
<xml_diff>
--- a/Task 3/מטלה 3 .docx
+++ b/Task 3/מטלה 3 .docx
@@ -1,12 +1,13 @@
 
 <file path=word/document.xml><?xml version="1.0" encoding="utf-8"?>
-<w:document xmlns:wpc="http://schemas.microsoft.com/office/word/2010/wordprocessingCanvas" xmlns:cx="http://schemas.microsoft.com/office/drawing/2014/chartex" xmlns:cx1="http://schemas.microsoft.com/office/drawing/2015/9/8/chartex" xmlns:cx2="http://schemas.microsoft.com/office/drawing/2015/10/21/chartex" xmlns:cx3="http://schemas.microsoft.com/office/drawing/2016/5/9/chartex" xmlns:cx4="http://schemas.microsoft.com/office/drawing/2016/5/10/chartex" xmlns:cx5="http://schemas.microsoft.com/office/drawing/2016/5/11/chartex" xmlns:cx6="http://schemas.microsoft.com/office/drawing/2016/5/12/chartex" xmlns:cx7="http://schemas.microsoft.com/office/drawing/2016/5/13/chartex" xmlns:cx8="http://schemas.microsoft.com/office/drawing/2016/5/14/chartex" xmlns:mc="http://schemas.openxmlformats.org/markup-compatibility/2006" xmlns:aink="http://schemas.microsoft.com/office/drawing/2016/ink" xmlns:am3d="http://schemas.microsoft.com/office/drawing/2017/model3d" xmlns:o="urn:schemas-microsoft-com:office:office" xmlns:oel="http://schemas.microsoft.com/office/2019/extlst" xmlns:r="http://schemas.openxmlformats.org/officeDocument/2006/relationships" xmlns:m="http://schemas.openxmlformats.org/officeDocument/2006/math" xmlns:v="urn:schemas-microsoft-com:vml" xmlns:wp14="http://schemas.microsoft.com/office/word/2010/wordprocessingDrawing" xmlns:wp="http://schemas.openxmlformats.org/drawingml/2006/wordprocessingDrawing" xmlns:w10="urn:schemas-microsoft-com:office:word" xmlns:w="http://schemas.openxmlformats.org/wordprocessingml/2006/main" xmlns:w14="http://schemas.microsoft.com/office/word/2010/wordml" xmlns:w15="http://schemas.microsoft.com/office/word/2012/wordml" xmlns:w16cex="http://schemas.microsoft.com/office/word/2018/wordml/cex" xmlns:w16cid="http://schemas.microsoft.com/office/word/2016/wordml/cid" xmlns:w16="http://schemas.microsoft.com/office/word/2018/wordml" xmlns:w16sdtdh="http://schemas.microsoft.com/office/word/2020/wordml/sdtdatahash" xmlns:w16se="http://schemas.microsoft.com/office/word/2015/wordml/symex" xmlns:wpg="http://schemas.microsoft.com/office/word/2010/wordprocessingGroup" xmlns:wpi="http://schemas.microsoft.com/office/word/2010/wordprocessingInk" xmlns:wne="http://schemas.microsoft.com/office/word/2006/wordml" xmlns:wps="http://schemas.microsoft.com/office/word/2010/wordprocessingShape" mc:Ignorable="w14 w15 w16se w16cid w16 w16cex w16sdtdh wp14">
+<w:document xmlns:wpc="http://schemas.microsoft.com/office/word/2010/wordprocessingCanvas" xmlns:cx="http://schemas.microsoft.com/office/drawing/2014/chartex" xmlns:cx1="http://schemas.microsoft.com/office/drawing/2015/9/8/chartex" xmlns:cx2="http://schemas.microsoft.com/office/drawing/2015/10/21/chartex" xmlns:cx3="http://schemas.microsoft.com/office/drawing/2016/5/9/chartex" xmlns:cx4="http://schemas.microsoft.com/office/drawing/2016/5/10/chartex" xmlns:cx5="http://schemas.microsoft.com/office/drawing/2016/5/11/chartex" xmlns:cx6="http://schemas.microsoft.com/office/drawing/2016/5/12/chartex" xmlns:cx7="http://schemas.microsoft.com/office/drawing/2016/5/13/chartex" xmlns:cx8="http://schemas.microsoft.com/office/drawing/2016/5/14/chartex" xmlns:mc="http://schemas.openxmlformats.org/markup-compatibility/2006" xmlns:aink="http://schemas.microsoft.com/office/drawing/2016/ink" xmlns:am3d="http://schemas.microsoft.com/office/drawing/2017/model3d" xmlns:o="urn:schemas-microsoft-com:office:office" xmlns:r="http://schemas.openxmlformats.org/officeDocument/2006/relationships" xmlns:m="http://schemas.openxmlformats.org/officeDocument/2006/math" xmlns:v="urn:schemas-microsoft-com:vml" xmlns:wp14="http://schemas.microsoft.com/office/word/2010/wordprocessingDrawing" xmlns:wp="http://schemas.openxmlformats.org/drawingml/2006/wordprocessingDrawing" xmlns:w10="urn:schemas-microsoft-com:office:word" xmlns:w="http://schemas.openxmlformats.org/wordprocessingml/2006/main" xmlns:w14="http://schemas.microsoft.com/office/word/2010/wordml" xmlns:w15="http://schemas.microsoft.com/office/word/2012/wordml" xmlns:w16cex="http://schemas.microsoft.com/office/word/2018/wordml/cex" xmlns:w16cid="http://schemas.microsoft.com/office/word/2016/wordml/cid" xmlns:w16="http://schemas.microsoft.com/office/word/2018/wordml" xmlns:w16sdtdh="http://schemas.microsoft.com/office/word/2020/wordml/sdtdatahash" xmlns:w16se="http://schemas.microsoft.com/office/word/2015/wordml/symex" xmlns:wpg="http://schemas.microsoft.com/office/word/2010/wordprocessingGroup" xmlns:wpi="http://schemas.microsoft.com/office/word/2010/wordprocessingInk" xmlns:wne="http://schemas.microsoft.com/office/word/2006/wordml" xmlns:wps="http://schemas.microsoft.com/office/word/2010/wordprocessingShape" mc:Ignorable="w14 w15 w16se w16cid w16 w16cex w16sdtdh wp14">
   <w:body>
     <w:p>
       <w:pPr>
         <w:bidi/>
         <w:jc w:val="center"/>
         <w:rPr>
+          <w:rFonts w:cstheme="minorHAnsi"/>
           <w:b/>
           <w:bCs/>
           <w:sz w:val="28"/>
@@ -18,7 +19,7 @@
       </w:pPr>
       <w:r>
         <w:rPr>
-          <w:rFonts w:hint="cs"/>
+          <w:rFonts w:cstheme="minorHAnsi"/>
           <w:b/>
           <w:bCs/>
           <w:sz w:val="28"/>
@@ -27,32 +28,243 @@
           <w:rtl/>
           <w:lang w:bidi="he-IL"/>
         </w:rPr>
-        <w:t xml:space="preserve">מטלה 3 </w:t>
-      </w:r>
-      <w:r>
-        <w:rPr>
+        <w:t>מטלה 3 – למידת מכונה</w:t>
+      </w:r>
+    </w:p>
+    <w:p>
+      <w:pPr>
+        <w:bidi/>
+        <w:spacing w:before="240" w:after="120"/>
+        <w:contextualSpacing/>
+        <w:jc w:val="center"/>
+        <w:rPr>
+          <w:rFonts w:eastAsia="Calibri" w:cstheme="minorHAnsi"/>
+          <w:rtl/>
+          <w:lang w:val="en-US" w:bidi="he-IL"/>
+        </w:rPr>
+      </w:pPr>
+      <w:r>
+        <w:rPr>
+          <w:rFonts w:eastAsia="Calibri" w:cstheme="minorHAnsi"/>
+          <w:u w:val="single"/>
+          <w:rtl/>
+          <w:lang w:val="en-US" w:bidi="he-IL"/>
+        </w:rPr>
+        <w:t>מגישים</w:t>
+      </w:r>
+      <w:r>
+        <w:rPr>
+          <w:rFonts w:eastAsia="Calibri" w:cstheme="minorHAnsi"/>
+          <w:rtl/>
+          <w:lang w:val="en-US" w:bidi="he-IL"/>
+        </w:rPr>
+        <w:t>: איתי רפיעי (208426106), אלמוג יעקב מעטוף (203201389)</w:t>
+      </w:r>
+    </w:p>
+    <w:p>
+      <w:pPr>
+        <w:bidi/>
+        <w:spacing w:before="240" w:after="120"/>
+        <w:contextualSpacing/>
+        <w:jc w:val="center"/>
+        <w:rPr>
+          <w:rFonts w:eastAsia="Calibri" w:cstheme="minorHAnsi"/>
+          <w:sz w:val="20"/>
+          <w:szCs w:val="20"/>
+          <w:rtl/>
+          <w:lang w:val="en-US" w:bidi="he-IL"/>
+        </w:rPr>
+      </w:pPr>
+      <w:r>
+        <w:rPr>
+          <w:rFonts w:eastAsia="Calibri" w:cstheme="minorHAnsi"/>
+          <w:sz w:val="20"/>
+          <w:szCs w:val="20"/>
+          <w:rtl/>
+          <w:lang w:val="en-US" w:bidi="he-IL"/>
+        </w:rPr>
+        <w:t>פתרנו את כל המטלה בפגישות זום משותפות באופן שווה. תוך כדי שיתוף דרכי חשיבה והסקת מסקנות.</w:t>
+      </w:r>
+    </w:p>
+    <w:p>
+      <w:pPr>
+        <w:bidi/>
+        <w:jc w:val="center"/>
+        <w:rPr>
+          <w:rFonts w:cstheme="minorHAnsi"/>
+          <w:sz w:val="20"/>
+          <w:szCs w:val="20"/>
+          <w:rtl/>
+          <w:lang w:bidi="he-IL"/>
+        </w:rPr>
+      </w:pPr>
+      <w:r>
+        <w:rPr>
+          <w:rFonts w:cstheme="minorHAnsi" w:hint="cs"/>
+          <w:sz w:val="20"/>
+          <w:szCs w:val="20"/>
+          <w:rtl/>
+          <w:lang w:bidi="he-IL"/>
+        </w:rPr>
+        <w:t>(מצ"ב קבצי קוד עבור כל שאלה בהתאמה)</w:t>
+      </w:r>
+    </w:p>
+    <w:p>
+      <w:pPr>
+        <w:bidi/>
+        <w:spacing w:after="120"/>
+        <w:rPr>
+          <w:rFonts w:cstheme="minorHAnsi"/>
           <w:b/>
           <w:bCs/>
-          <w:sz w:val="28"/>
-          <w:szCs w:val="28"/>
           <w:u w:val="single"/>
           <w:rtl/>
           <w:lang w:bidi="he-IL"/>
         </w:rPr>
-        <w:t>–</w:t>
-      </w:r>
-      <w:r>
-        <w:rPr>
-          <w:rFonts w:hint="cs"/>
+      </w:pPr>
+      <w:r>
+        <w:rPr>
+          <w:rFonts w:cstheme="minorHAnsi"/>
           <w:b/>
           <w:bCs/>
-          <w:sz w:val="28"/>
-          <w:szCs w:val="28"/>
           <w:u w:val="single"/>
           <w:rtl/>
           <w:lang w:bidi="he-IL"/>
         </w:rPr>
-        <w:t xml:space="preserve"> למידת מכונה</w:t>
+        <w:t>שאלה 1</w:t>
+      </w:r>
+      <w:r>
+        <w:rPr>
+          <w:rFonts w:cstheme="minorHAnsi"/>
+          <w:b/>
+          <w:bCs/>
+          <w:u w:val="single"/>
+          <w:rtl/>
+          <w:lang w:bidi="he-IL"/>
+        </w:rPr>
+        <w:t>:</w:t>
+      </w:r>
+    </w:p>
+    <w:p>
+      <w:pPr>
+        <w:bidi/>
+        <w:spacing w:after="120"/>
+        <w:rPr>
+          <w:rFonts w:cstheme="minorHAnsi"/>
+          <w:rtl/>
+          <w:lang w:val="en-US" w:bidi="he-IL"/>
+        </w:rPr>
+      </w:pPr>
+      <w:r>
+        <w:rPr>
+          <w:rFonts w:cstheme="minorHAnsi"/>
+          <w:rtl/>
+          <w:lang w:bidi="he-IL"/>
+        </w:rPr>
+        <w:t xml:space="preserve">בהרצת אלגוריתם </w:t>
+      </w:r>
+      <w:r>
+        <w:rPr>
+          <w:rFonts w:cstheme="minorHAnsi"/>
+          <w:lang w:bidi="he-IL"/>
+        </w:rPr>
+        <w:t>perceptron</w:t>
+      </w:r>
+      <w:r>
+        <w:rPr>
+          <w:rFonts w:cstheme="minorHAnsi"/>
+          <w:rtl/>
+          <w:lang w:bidi="he-IL"/>
+        </w:rPr>
+        <w:t xml:space="preserve"> על הסט הנתון קיבלנו וקטור משקלים: </w:t>
+      </w:r>
+      <w:r>
+        <w:rPr>
+          <w:rFonts w:cstheme="minorHAnsi"/>
+          <w:lang w:val="en-US" w:bidi="he-IL"/>
+        </w:rPr>
+        <w:t>[-2.46 2.5]</w:t>
+      </w:r>
+    </w:p>
+    <w:p>
+      <w:pPr>
+        <w:bidi/>
+        <w:spacing w:after="120"/>
+        <w:rPr>
+          <w:rFonts w:cstheme="minorHAnsi"/>
+          <w:rtl/>
+          <w:lang w:val="en-US" w:bidi="he-IL"/>
+        </w:rPr>
+      </w:pPr>
+      <w:r>
+        <w:rPr>
+          <w:rFonts w:cstheme="minorHAnsi"/>
+          <w:rtl/>
+          <w:lang w:val="en-US" w:bidi="he-IL"/>
+        </w:rPr>
+        <w:t>מספר הטעויות שהתקבלנו במהלך האלגוריתם הינו 22</w:t>
+      </w:r>
+    </w:p>
+    <w:p>
+      <w:pPr>
+        <w:bidi/>
+        <w:spacing w:after="120"/>
+        <w:rPr>
+          <w:rFonts w:cstheme="minorHAnsi"/>
+          <w:rtl/>
+          <w:lang w:val="en-US" w:bidi="he-IL"/>
+        </w:rPr>
+      </w:pPr>
+      <w:r>
+        <w:rPr>
+          <w:rFonts w:cstheme="minorHAnsi"/>
+          <w:rtl/>
+          <w:lang w:val="en-US" w:bidi="he-IL"/>
+        </w:rPr>
+        <w:t>כזכור, וקטור המשקלים</w:t>
+      </w:r>
+      <w:r>
+        <w:rPr>
+          <w:rFonts w:cstheme="minorHAnsi"/>
+          <w:rtl/>
+          <w:lang w:val="en-US" w:bidi="he-IL"/>
+        </w:rPr>
+        <w:t xml:space="preserve"> המייצג את הקו</w:t>
+      </w:r>
+      <w:r>
+        <w:rPr>
+          <w:rFonts w:cstheme="minorHAnsi"/>
+          <w:rtl/>
+          <w:lang w:val="en-US" w:bidi="he-IL"/>
+        </w:rPr>
+        <w:t xml:space="preserve"> הינו מנח לקו</w:t>
+      </w:r>
+      <w:r>
+        <w:rPr>
+          <w:rFonts w:cstheme="minorHAnsi"/>
+          <w:rtl/>
+          <w:lang w:val="en-US" w:bidi="he-IL"/>
+        </w:rPr>
+        <w:t>.</w:t>
+      </w:r>
+    </w:p>
+    <w:p>
+      <w:pPr>
+        <w:bidi/>
+        <w:spacing w:after="120"/>
+        <w:rPr>
+          <w:rFonts w:cstheme="minorHAnsi"/>
+          <w:rtl/>
+          <w:lang w:val="en-US" w:bidi="he-IL"/>
+        </w:rPr>
+      </w:pPr>
+      <w:r>
+        <w:rPr>
+          <w:rFonts w:cstheme="minorHAnsi"/>
+          <w:rtl/>
+          <w:lang w:val="en-US" w:bidi="he-IL"/>
+        </w:rPr>
+        <w:t>הפלט עבור הסט הנ"ל הינו:</w:t>
       </w:r>
     </w:p>
     <w:p>
@@ -60,159 +272,187 @@
         <w:bidi/>
         <w:jc w:val="center"/>
         <w:rPr>
-          <w:rtl/>
-        </w:rPr>
-      </w:pPr>
-      <w:r>
-        <w:rPr>
+          <w:rFonts w:cstheme="minorHAnsi"/>
+          <w:rtl/>
+          <w:lang w:val="en-US" w:bidi="he-IL"/>
+        </w:rPr>
+      </w:pPr>
+      <w:r>
+        <w:rPr>
+          <w:rFonts w:cstheme="minorHAnsi"/>
+          <w:noProof/>
+        </w:rPr>
+        <w:drawing>
+          <wp:inline distT="0" distB="0" distL="0" distR="0" wp14:anchorId="2E097D56" wp14:editId="08B3F198">
+            <wp:extent cx="2882357" cy="1916582"/>
+            <wp:effectExtent l="0" t="0" r="0" b="7620"/>
+            <wp:docPr id="4" name="תמונה 4"/>
+            <wp:cNvGraphicFramePr>
+              <a:graphicFrameLocks xmlns:a="http://schemas.openxmlformats.org/drawingml/2006/main" noChangeAspect="1"/>
+            </wp:cNvGraphicFramePr>
+            <a:graphic xmlns:a="http://schemas.openxmlformats.org/drawingml/2006/main">
+              <a:graphicData uri="http://schemas.openxmlformats.org/drawingml/2006/picture">
+                <pic:pic xmlns:pic="http://schemas.openxmlformats.org/drawingml/2006/picture">
+                  <pic:nvPicPr>
+                    <pic:cNvPr id="1" name=""/>
+                    <pic:cNvPicPr/>
+                  </pic:nvPicPr>
+                  <pic:blipFill>
+                    <a:blip r:embed="rId5"/>
+                    <a:stretch>
+                      <a:fillRect/>
+                    </a:stretch>
+                  </pic:blipFill>
+                  <pic:spPr>
+                    <a:xfrm>
+                      <a:off x="0" y="0"/>
+                      <a:ext cx="2908535" cy="1933988"/>
+                    </a:xfrm>
+                    <a:prstGeom prst="rect">
+                      <a:avLst/>
+                    </a:prstGeom>
+                  </pic:spPr>
+                </pic:pic>
+              </a:graphicData>
+            </a:graphic>
+          </wp:inline>
+        </w:drawing>
+      </w:r>
+    </w:p>
+    <w:p>
+      <w:pPr>
+        <w:bidi/>
+        <w:rPr>
+          <w:rFonts w:cstheme="minorHAnsi"/>
+          <w:b/>
+          <w:bCs/>
+          <w:u w:val="single"/>
           <w:rtl/>
           <w:lang w:bidi="he-IL"/>
         </w:rPr>
-        <w:t>מגישים: איתי רפיעי (208426106</w:t>
-      </w:r>
-      <w:r>
-        <w:rPr>
-          <w:rFonts w:hint="cs"/>
+      </w:pPr>
+      <w:r>
+        <w:rPr>
+          <w:rFonts w:cstheme="minorHAnsi"/>
+          <w:b/>
+          <w:bCs/>
+          <w:u w:val="single"/>
           <w:rtl/>
           <w:lang w:bidi="he-IL"/>
         </w:rPr>
-        <w:t>)</w:t>
-      </w:r>
-      <w:r>
-        <w:rPr>
+        <w:t>שאלה 2</w:t>
+      </w:r>
+      <w:r>
+        <w:rPr>
+          <w:rFonts w:cstheme="minorHAnsi"/>
+          <w:b/>
+          <w:bCs/>
+          <w:u w:val="single"/>
           <w:rtl/>
           <w:lang w:bidi="he-IL"/>
         </w:rPr>
-        <w:t xml:space="preserve"> ,אלמוג יעקב מעטוף (203201389</w:t>
-      </w:r>
-      <w:r>
-        <w:t>(</w:t>
-      </w:r>
-    </w:p>
-    <w:p>
-      <w:pPr>
-        <w:bidi/>
-        <w:rPr>
-          <w:u w:val="single"/>
-          <w:rtl/>
-          <w:lang w:bidi="he-IL"/>
-        </w:rPr>
-      </w:pPr>
-      <w:r>
-        <w:rPr>
-          <w:rFonts w:hint="cs"/>
-          <w:u w:val="single"/>
-          <w:rtl/>
-          <w:lang w:bidi="he-IL"/>
-        </w:rPr>
-        <w:t>שאלה 2</w:t>
-      </w:r>
-    </w:p>
-    <w:p>
-      <w:pPr>
-        <w:pStyle w:val="ListParagraph"/>
+        <w:t>:</w:t>
+      </w:r>
+    </w:p>
+    <w:p>
+      <w:pPr>
+        <w:pStyle w:val="a3"/>
         <w:numPr>
           <w:ilvl w:val="0"/>
           <w:numId w:val="2"/>
         </w:numPr>
         <w:bidi/>
         <w:rPr>
+          <w:rFonts w:cstheme="minorHAnsi"/>
+          <w:lang w:bidi="he-IL"/>
+        </w:rPr>
+      </w:pPr>
+      <w:r>
+        <w:rPr>
+          <w:rFonts w:cstheme="minorHAnsi"/>
+          <w:rtl/>
+          <w:lang w:val="en-US" w:bidi="he-IL"/>
+        </w:rPr>
+        <w:t xml:space="preserve">נתח את ההתנהגות של </w:t>
+      </w:r>
+      <w:r>
+        <w:rPr>
+          <w:rFonts w:cstheme="minorHAnsi"/>
+          <w:lang w:val="en-US" w:bidi="he-IL"/>
+        </w:rPr>
+        <w:t>Adaboost</w:t>
+      </w:r>
+      <w:r>
+        <w:rPr>
+          <w:rFonts w:cstheme="minorHAnsi"/>
+          <w:rtl/>
+          <w:lang w:val="en-US" w:bidi="he-IL"/>
+        </w:rPr>
+        <w:t xml:space="preserve"> על </w:t>
+      </w:r>
+      <w:r>
+        <w:rPr>
+          <w:rFonts w:cstheme="minorHAnsi" w:hint="cs"/>
+          <w:rtl/>
+          <w:lang w:val="en-US" w:bidi="he-IL"/>
+        </w:rPr>
+        <w:t>ה-</w:t>
+      </w:r>
+      <w:r>
+        <w:rPr>
+          <w:rFonts w:cstheme="minorHAnsi"/>
+          <w:lang w:val="en-US" w:bidi="he-IL"/>
+        </w:rPr>
+        <w:t>train</w:t>
+      </w:r>
+      <w:r>
+        <w:rPr>
+          <w:rFonts w:cstheme="minorHAnsi"/>
+          <w:rtl/>
+          <w:lang w:val="en-US" w:bidi="he-IL"/>
+        </w:rPr>
+        <w:t xml:space="preserve"> וה-</w:t>
+      </w:r>
+      <w:r>
+        <w:rPr>
+          <w:rFonts w:cstheme="minorHAnsi"/>
+          <w:lang w:val="en-US" w:bidi="he-IL"/>
+        </w:rPr>
+        <w:t>test</w:t>
+      </w:r>
+      <w:r>
+        <w:rPr>
+          <w:rFonts w:cstheme="minorHAnsi"/>
+          <w:rtl/>
+          <w:lang w:val="en-US" w:bidi="he-IL"/>
+        </w:rPr>
+        <w:t>.</w:t>
+      </w:r>
+      <w:r>
+        <w:rPr>
+          <w:rFonts w:cstheme="minorHAnsi"/>
+          <w:rtl/>
+          <w:lang w:val="en-US" w:bidi="he-IL"/>
+        </w:rPr>
+        <w:t xml:space="preserve"> האם יש התנהגות יוצאת דופן:</w:t>
+      </w:r>
+    </w:p>
+    <w:p>
+      <w:pPr>
+        <w:pStyle w:val="a3"/>
+        <w:bidi/>
+        <w:rPr>
+          <w:rFonts w:cstheme="minorHAnsi"/>
           <w:i/>
           <w:iCs/>
+          <w:rtl/>
           <w:lang w:bidi="he-IL"/>
         </w:rPr>
       </w:pPr>
       <w:r>
         <w:rPr>
-          <w:rFonts w:hint="cs"/>
-          <w:i/>
-          <w:iCs/>
-          <w:rtl/>
-          <w:lang w:val="en-US" w:bidi="he-IL"/>
-        </w:rPr>
-        <w:t xml:space="preserve">נתח את ההתנהגות של </w:t>
-      </w:r>
-      <w:proofErr w:type="spellStart"/>
-      <w:r>
-        <w:rPr>
-          <w:i/>
-          <w:iCs/>
-          <w:lang w:val="en-US" w:bidi="he-IL"/>
-        </w:rPr>
-        <w:t>Adaboost</w:t>
-      </w:r>
-      <w:proofErr w:type="spellEnd"/>
-      <w:r>
-        <w:rPr>
-          <w:rFonts w:hint="cs"/>
-          <w:i/>
-          <w:iCs/>
-          <w:rtl/>
-          <w:lang w:val="en-US" w:bidi="he-IL"/>
-        </w:rPr>
-        <w:t xml:space="preserve"> על </w:t>
-      </w:r>
-      <w:r>
-        <w:rPr>
-          <w:i/>
-          <w:iCs/>
-          <w:lang w:val="en-US" w:bidi="he-IL"/>
-        </w:rPr>
-        <w:t>train</w:t>
-      </w:r>
-      <w:r>
-        <w:rPr>
-          <w:rFonts w:hint="cs"/>
-          <w:i/>
-          <w:iCs/>
-          <w:rtl/>
-          <w:lang w:val="en-US" w:bidi="he-IL"/>
-        </w:rPr>
-        <w:t xml:space="preserve"> וה- </w:t>
-      </w:r>
-      <w:r>
-        <w:rPr>
-          <w:i/>
-          <w:iCs/>
-          <w:lang w:val="en-US" w:bidi="he-IL"/>
-        </w:rPr>
-        <w:t>test</w:t>
-      </w:r>
-      <w:r>
-        <w:rPr>
-          <w:rFonts w:hint="cs"/>
-          <w:i/>
-          <w:iCs/>
-          <w:rtl/>
-          <w:lang w:val="en-US" w:bidi="he-IL"/>
-        </w:rPr>
-        <w:t>.</w:t>
-      </w:r>
-      <w:r>
-        <w:rPr>
-          <w:rFonts w:hint="cs"/>
-          <w:i/>
-          <w:iCs/>
-          <w:rtl/>
-          <w:lang w:val="en-US" w:bidi="he-IL"/>
-        </w:rPr>
-        <w:t xml:space="preserve"> האם יש התנהגות יוצאת דופן:</w:t>
-      </w:r>
-    </w:p>
-    <w:p>
-      <w:pPr>
-        <w:pStyle w:val="ListParagraph"/>
-        <w:bidi/>
-        <w:rPr>
-          <w:i/>
-          <w:iCs/>
-          <w:rtl/>
-          <w:lang w:bidi="he-IL"/>
-        </w:rPr>
-      </w:pPr>
-      <w:r>
-        <w:rPr>
-          <w:rFonts w:cs="Arial"/>
+          <w:rFonts w:cstheme="minorHAnsi"/>
+          <w:noProof/>
           <w:rtl/>
           <w:lang w:val="en-US" w:bidi="he-IL"/>
         </w:rPr>
@@ -232,7 +472,7 @@
                     <pic:cNvPicPr/>
                   </pic:nvPicPr>
                   <pic:blipFill rotWithShape="1">
-                    <a:blip r:embed="rId5"/>
+                    <a:blip r:embed="rId6"/>
                     <a:srcRect b="1835"/>
                     <a:stretch/>
                   </pic:blipFill>
@@ -262,60 +502,63 @@
     </w:p>
     <w:p>
       <w:pPr>
-        <w:pStyle w:val="ListParagraph"/>
-        <w:bidi/>
-        <w:rPr>
-          <w:rtl/>
-          <w:lang w:val="en-US" w:bidi="he-IL"/>
-        </w:rPr>
-      </w:pPr>
-      <w:r>
-        <w:rPr>
+        <w:pStyle w:val="a3"/>
+        <w:bidi/>
+        <w:rPr>
+          <w:rFonts w:cstheme="minorHAnsi" w:hint="cs"/>
+          <w:rtl/>
+          <w:lang w:val="en-US" w:bidi="he-IL"/>
+        </w:rPr>
+      </w:pPr>
+      <w:r>
+        <w:rPr>
+          <w:rFonts w:cstheme="minorHAnsi"/>
           <w:lang w:val="en-US" w:bidi="he-IL"/>
         </w:rPr>
         <w:t>)</w:t>
       </w:r>
       <w:r>
         <w:rPr>
-          <w:rFonts w:hint="cs"/>
+          <w:rFonts w:cstheme="minorHAnsi"/>
           <w:rtl/>
           <w:lang w:bidi="he-IL"/>
         </w:rPr>
-        <w:t xml:space="preserve"> נית</w:t>
-      </w:r>
-      <w:r>
-        <w:rPr>
-          <w:rFonts w:hint="eastAsia"/>
+        <w:t>ניתן</w:t>
+      </w:r>
+      <w:r>
+        <w:rPr>
+          <w:rFonts w:cstheme="minorHAnsi"/>
           <w:rtl/>
           <w:lang w:bidi="he-IL"/>
         </w:rPr>
-        <w:t>ן</w:t>
-      </w:r>
-      <w:r>
-        <w:rPr>
-          <w:rFonts w:hint="cs"/>
+        <w:t xml:space="preserve"> לראות בתמונה למעלה את הגרף המתאר את השגיאות של </w:t>
+      </w:r>
+      <w:r>
+        <w:rPr>
+          <w:rFonts w:cstheme="minorHAnsi"/>
           <w:rtl/>
           <w:lang w:bidi="he-IL"/>
         </w:rPr>
-        <w:t xml:space="preserve"> לראות בתמונה למעלה את הגרף המתאר את השגיאות של </w:t>
-      </w:r>
-      <w:r>
-        <w:rPr>
-          <w:rFonts w:hint="cs"/>
+        <w:t>ה</w:t>
+      </w:r>
+      <w:r>
+        <w:rPr>
+          <w:rFonts w:cstheme="minorHAnsi" w:hint="cs"/>
           <w:rtl/>
           <w:lang w:bidi="he-IL"/>
         </w:rPr>
-        <w:t>ה</w:t>
-      </w:r>
-      <w:r>
-        <w:rPr>
+        <w:t>-</w:t>
+      </w:r>
+      <w:r>
+        <w:rPr>
+          <w:rFonts w:cstheme="minorHAnsi"/>
           <w:lang w:val="en-US" w:bidi="he-IL"/>
         </w:rPr>
         <w:t>Train</w:t>
       </w:r>
       <w:r>
         <w:rPr>
-          <w:rFonts w:hint="cs"/>
+          <w:rFonts w:cstheme="minorHAnsi"/>
           <w:rtl/>
           <w:lang w:val="en-US" w:bidi="he-IL"/>
         </w:rPr>
@@ -323,7 +566,7 @@
       </w:r>
       <w:r>
         <w:rPr>
-          <w:rFonts w:hint="cs"/>
+          <w:rFonts w:cstheme="minorHAnsi"/>
           <w:rtl/>
           <w:lang w:val="en-US" w:bidi="he-IL"/>
         </w:rPr>
@@ -331,13 +574,14 @@
       </w:r>
       <w:r>
         <w:rPr>
+          <w:rFonts w:cstheme="minorHAnsi"/>
           <w:lang w:val="en-US" w:bidi="he-IL"/>
         </w:rPr>
         <w:t>Test</w:t>
       </w:r>
       <w:r>
         <w:rPr>
-          <w:rFonts w:hint="cs"/>
+          <w:rFonts w:cstheme="minorHAnsi"/>
           <w:rtl/>
           <w:lang w:val="en-US" w:bidi="he-IL"/>
         </w:rPr>
@@ -345,14 +589,15 @@
       </w:r>
       <w:r>
         <w:rPr>
-          <w:rFonts w:hint="cs"/>
-          <w:rtl/>
-          <w:lang w:val="en-US" w:bidi="he-IL"/>
-        </w:rPr>
-        <w:t>8.</w:t>
-      </w:r>
-      <w:r>
-        <w:rPr>
+          <w:rFonts w:cstheme="minorHAnsi"/>
+          <w:rtl/>
+          <w:lang w:val="en-US" w:bidi="he-IL"/>
+        </w:rPr>
+        <w:t>8</w:t>
+      </w:r>
+      <w:r>
+        <w:rPr>
+          <w:rFonts w:cstheme="minorHAnsi"/>
           <w:lang w:val="en-US" w:bidi="he-IL"/>
         </w:rPr>
         <w:t xml:space="preserve"> (</w:t>
@@ -360,67 +605,71 @@
     </w:p>
     <w:p>
       <w:pPr>
-        <w:pStyle w:val="ListParagraph"/>
-        <w:bidi/>
-        <w:rPr>
-          <w:rtl/>
-          <w:lang w:val="en-US" w:bidi="he-IL"/>
-        </w:rPr>
-      </w:pPr>
-      <w:r>
-        <w:rPr>
-          <w:rFonts w:hint="cs"/>
-          <w:rtl/>
-          <w:lang w:val="en-US" w:bidi="he-IL"/>
-        </w:rPr>
+        <w:rPr>
+          <w:rFonts w:cstheme="minorHAnsi"/>
+          <w:rtl/>
+          <w:lang w:val="en-US" w:bidi="he-IL"/>
+        </w:rPr>
+      </w:pPr>
+      <w:r>
+        <w:rPr>
+          <w:rFonts w:cstheme="minorHAnsi"/>
+          <w:rtl/>
+          <w:lang w:val="en-US" w:bidi="he-IL"/>
+        </w:rPr>
+        <w:br w:type="page"/>
+      </w:r>
+    </w:p>
+    <w:p>
+      <w:pPr>
+        <w:pStyle w:val="a3"/>
+        <w:bidi/>
+        <w:rPr>
+          <w:rFonts w:cstheme="minorHAnsi"/>
+          <w:rtl/>
+          <w:lang w:val="en-US" w:bidi="he-IL"/>
+        </w:rPr>
+      </w:pPr>
+      <w:r>
+        <w:rPr>
+          <w:rFonts w:cstheme="minorHAnsi"/>
+          <w:rtl/>
+          <w:lang w:val="en-US" w:bidi="he-IL"/>
+        </w:rPr>
+        <w:lastRenderedPageBreak/>
         <w:t>לאחר שהרצנו את האלגוריתם כמה פעמים</w:t>
       </w:r>
       <w:r>
         <w:rPr>
-          <w:rFonts w:hint="cs"/>
-          <w:rtl/>
-          <w:lang w:val="en-US" w:bidi="he-IL"/>
-        </w:rPr>
-        <w:t xml:space="preserve"> </w:t>
-      </w:r>
-      <w:r>
-        <w:rPr>
-          <w:rFonts w:hint="cs"/>
-          <w:rtl/>
-          <w:lang w:val="en-US" w:bidi="he-IL"/>
-        </w:rPr>
-        <w:t>עבור קבוצת הנקודות הנתונה</w:t>
-      </w:r>
-      <w:r>
-        <w:rPr>
-          <w:rFonts w:hint="cs"/>
-          <w:rtl/>
-          <w:lang w:val="en-US" w:bidi="he-IL"/>
-        </w:rPr>
-        <w:t xml:space="preserve"> הבחנו כי</w:t>
-      </w:r>
-      <w:r>
-        <w:rPr>
-          <w:rFonts w:hint="cs"/>
-          <w:rtl/>
-          <w:lang w:val="en-US" w:bidi="he-IL"/>
-        </w:rPr>
-        <w:t xml:space="preserve"> מתקיים:</w:t>
-      </w:r>
-    </w:p>
-    <w:p>
-      <w:pPr>
-        <w:pStyle w:val="ListParagraph"/>
-        <w:bidi/>
-        <w:rPr>
-          <w:rFonts w:hint="cs"/>
-          <w:rtl/>
-          <w:lang w:val="en-US" w:bidi="he-IL"/>
-        </w:rPr>
-      </w:pPr>
-      <w:r>
-        <w:rPr>
-          <w:rFonts w:cs="Arial"/>
+          <w:rFonts w:cstheme="minorHAnsi"/>
+          <w:rtl/>
+          <w:lang w:val="en-US" w:bidi="he-IL"/>
+        </w:rPr>
+        <w:t xml:space="preserve"> עבור קבוצת הנקודות הנתונה</w:t>
+      </w:r>
+      <w:r>
+        <w:rPr>
+          <w:rFonts w:cstheme="minorHAnsi"/>
+          <w:rtl/>
+          <w:lang w:val="en-US" w:bidi="he-IL"/>
+        </w:rPr>
+        <w:t xml:space="preserve"> הבחנו כי מתקיים:</w:t>
+      </w:r>
+    </w:p>
+    <w:p>
+      <w:pPr>
+        <w:pStyle w:val="a3"/>
+        <w:bidi/>
+        <w:rPr>
+          <w:rFonts w:cstheme="minorHAnsi"/>
+          <w:rtl/>
+          <w:lang w:val="en-US" w:bidi="he-IL"/>
+        </w:rPr>
+      </w:pPr>
+      <w:r>
+        <w:rPr>
+          <w:rFonts w:cstheme="minorHAnsi"/>
+          <w:noProof/>
           <w:rtl/>
           <w:lang w:val="en-US" w:bidi="he-IL"/>
         </w:rPr>
@@ -456,7 +705,7 @@
                     <pic:cNvPicPr/>
                   </pic:nvPicPr>
                   <pic:blipFill>
-                    <a:blip r:embed="rId6" cstate="print">
+                    <a:blip r:embed="rId7" cstate="print">
                       <a:extLst>
                         <a:ext uri="{28A0092B-C50C-407E-A947-70E740481C1C}">
                           <a14:useLocalDpi xmlns:a14="http://schemas.microsoft.com/office/drawing/2010/main" val="0"/>
@@ -485,19 +734,20 @@
     </w:p>
     <w:p>
       <w:pPr>
-        <w:pStyle w:val="ListParagraph"/>
+        <w:pStyle w:val="a3"/>
         <w:numPr>
           <w:ilvl w:val="0"/>
           <w:numId w:val="3"/>
         </w:numPr>
         <w:bidi/>
         <w:rPr>
-          <w:lang w:val="en-US" w:bidi="he-IL"/>
-        </w:rPr>
-      </w:pPr>
-      <w:r>
-        <w:rPr>
-          <w:rFonts w:hint="cs"/>
+          <w:rFonts w:cstheme="minorHAnsi"/>
+          <w:lang w:val="en-US" w:bidi="he-IL"/>
+        </w:rPr>
+      </w:pPr>
+      <w:r>
+        <w:rPr>
+          <w:rFonts w:cstheme="minorHAnsi"/>
           <w:rtl/>
           <w:lang w:val="en-US" w:bidi="he-IL"/>
         </w:rPr>
@@ -505,7 +755,7 @@
       </w:r>
       <w:r>
         <w:rPr>
-          <w:rFonts w:hint="cs"/>
+          <w:rFonts w:cstheme="minorHAnsi"/>
           <w:rtl/>
           <w:lang w:val="en-US" w:bidi="he-IL"/>
         </w:rPr>
@@ -513,13 +763,14 @@
       </w:r>
       <w:r>
         <w:rPr>
+          <w:rFonts w:cstheme="minorHAnsi"/>
           <w:lang w:val="en-US" w:bidi="he-IL"/>
         </w:rPr>
         <w:t>Train</w:t>
       </w:r>
       <w:r>
         <w:rPr>
-          <w:rFonts w:hint="cs"/>
+          <w:rFonts w:cstheme="minorHAnsi"/>
           <w:rtl/>
           <w:lang w:val="en-US" w:bidi="he-IL"/>
         </w:rPr>
@@ -527,13 +778,14 @@
       </w:r>
       <w:r>
         <w:rPr>
+          <w:rFonts w:cstheme="minorHAnsi"/>
           <w:lang w:val="en-US" w:bidi="he-IL"/>
         </w:rPr>
         <w:t>Test</w:t>
       </w:r>
       <w:r>
         <w:rPr>
-          <w:rFonts w:hint="cs"/>
+          <w:rFonts w:cstheme="minorHAnsi"/>
           <w:rtl/>
           <w:lang w:val="en-US" w:bidi="he-IL"/>
         </w:rPr>
@@ -542,17 +794,18 @@
     </w:p>
     <w:p>
       <w:pPr>
-        <w:pStyle w:val="ListParagraph"/>
+        <w:pStyle w:val="a3"/>
         <w:bidi/>
         <w:ind w:left="1080"/>
         <w:rPr>
-          <w:rtl/>
-          <w:lang w:val="en-US" w:bidi="he-IL"/>
-        </w:rPr>
-      </w:pPr>
-      <w:r>
-        <w:rPr>
-          <w:rFonts w:hint="cs"/>
+          <w:rFonts w:cstheme="minorHAnsi"/>
+          <w:rtl/>
+          <w:lang w:val="en-US" w:bidi="he-IL"/>
+        </w:rPr>
+      </w:pPr>
+      <w:r>
+        <w:rPr>
+          <w:rFonts w:cstheme="minorHAnsi"/>
           <w:rtl/>
           <w:lang w:val="en-US" w:bidi="he-IL"/>
         </w:rPr>
@@ -561,60 +814,66 @@
     </w:p>
     <w:p>
       <w:pPr>
-        <w:pStyle w:val="ListParagraph"/>
+        <w:pStyle w:val="a3"/>
         <w:bidi/>
         <w:ind w:left="1080"/>
         <w:rPr>
-          <w:rtl/>
-          <w:lang w:val="en-US" w:bidi="he-IL"/>
-        </w:rPr>
-      </w:pPr>
-    </w:p>
-    <w:p>
-      <w:pPr>
-        <w:pStyle w:val="ListParagraph"/>
+          <w:rFonts w:cstheme="minorHAnsi"/>
+          <w:rtl/>
+          <w:lang w:val="en-US" w:bidi="he-IL"/>
+        </w:rPr>
+      </w:pPr>
+    </w:p>
+    <w:p>
+      <w:pPr>
+        <w:pStyle w:val="a3"/>
         <w:bidi/>
         <w:ind w:left="1080"/>
         <w:rPr>
-          <w:rtl/>
-          <w:lang w:val="en-US" w:bidi="he-IL"/>
-        </w:rPr>
-      </w:pPr>
-    </w:p>
-    <w:p>
-      <w:pPr>
-        <w:pStyle w:val="ListParagraph"/>
+          <w:rFonts w:cstheme="minorHAnsi"/>
+          <w:rtl/>
+          <w:lang w:val="en-US" w:bidi="he-IL"/>
+        </w:rPr>
+      </w:pPr>
+    </w:p>
+    <w:p>
+      <w:pPr>
+        <w:pStyle w:val="a3"/>
         <w:bidi/>
         <w:ind w:left="1080"/>
         <w:rPr>
-          <w:rtl/>
-          <w:lang w:val="en-US" w:bidi="he-IL"/>
-        </w:rPr>
-      </w:pPr>
-    </w:p>
-    <w:p>
-      <w:pPr>
-        <w:pStyle w:val="ListParagraph"/>
+          <w:rFonts w:cstheme="minorHAnsi"/>
+          <w:rtl/>
+          <w:lang w:val="en-US" w:bidi="he-IL"/>
+        </w:rPr>
+      </w:pPr>
+    </w:p>
+    <w:p>
+      <w:pPr>
+        <w:pStyle w:val="a3"/>
         <w:bidi/>
         <w:ind w:left="1080"/>
         <w:rPr>
-          <w:rtl/>
-          <w:lang w:val="en-US" w:bidi="he-IL"/>
-        </w:rPr>
-      </w:pPr>
-    </w:p>
-    <w:p>
-      <w:pPr>
-        <w:pStyle w:val="ListParagraph"/>
+          <w:rFonts w:cstheme="minorHAnsi"/>
+          <w:rtl/>
+          <w:lang w:val="en-US" w:bidi="he-IL"/>
+        </w:rPr>
+      </w:pPr>
+    </w:p>
+    <w:p>
+      <w:pPr>
+        <w:pStyle w:val="a3"/>
         <w:bidi/>
         <w:ind w:left="1080"/>
         <w:rPr>
-          <w:lang w:val="en-US" w:bidi="he-IL"/>
-        </w:rPr>
-      </w:pPr>
-      <w:r>
-        <w:rPr>
-          <w:rFonts w:cs="Arial"/>
+          <w:rFonts w:cstheme="minorHAnsi"/>
+          <w:lang w:val="en-US" w:bidi="he-IL"/>
+        </w:rPr>
+      </w:pPr>
+      <w:r>
+        <w:rPr>
+          <w:rFonts w:cstheme="minorHAnsi"/>
+          <w:noProof/>
           <w:rtl/>
           <w:lang w:val="en-US" w:bidi="he-IL"/>
         </w:rPr>
@@ -650,7 +909,7 @@
                     <pic:cNvPicPr/>
                   </pic:nvPicPr>
                   <pic:blipFill>
-                    <a:blip r:embed="rId7" cstate="print">
+                    <a:blip r:embed="rId8" cstate="print">
                       <a:extLst>
                         <a:ext uri="{28A0092B-C50C-407E-A947-70E740481C1C}">
                           <a14:useLocalDpi xmlns:a14="http://schemas.microsoft.com/office/drawing/2010/main" val="0"/>
@@ -679,28 +938,30 @@
     </w:p>
     <w:p>
       <w:pPr>
-        <w:pStyle w:val="ListParagraph"/>
+        <w:pStyle w:val="a3"/>
         <w:bidi/>
         <w:ind w:left="1080"/>
         <w:rPr>
-          <w:rtl/>
-          <w:lang w:val="en-US" w:bidi="he-IL"/>
-        </w:rPr>
-      </w:pPr>
-    </w:p>
-    <w:p>
-      <w:pPr>
-        <w:pStyle w:val="ListParagraph"/>
+          <w:rFonts w:cstheme="minorHAnsi"/>
+          <w:rtl/>
+          <w:lang w:val="en-US" w:bidi="he-IL"/>
+        </w:rPr>
+      </w:pPr>
+    </w:p>
+    <w:p>
+      <w:pPr>
+        <w:pStyle w:val="a3"/>
         <w:bidi/>
         <w:ind w:left="1080"/>
         <w:rPr>
-          <w:rtl/>
-          <w:lang w:val="en-US" w:bidi="he-IL"/>
-        </w:rPr>
-      </w:pPr>
-      <w:r>
-        <w:rPr>
-          <w:rFonts w:hint="cs"/>
+          <w:rFonts w:cstheme="minorHAnsi"/>
+          <w:rtl/>
+          <w:lang w:val="en-US" w:bidi="he-IL"/>
+        </w:rPr>
+      </w:pPr>
+      <w:r>
+        <w:rPr>
+          <w:rFonts w:cstheme="minorHAnsi"/>
           <w:rtl/>
           <w:lang w:val="en-US" w:bidi="he-IL"/>
         </w:rPr>
@@ -709,120 +970,128 @@
     </w:p>
     <w:p>
       <w:pPr>
-        <w:pStyle w:val="ListParagraph"/>
+        <w:pStyle w:val="a3"/>
         <w:bidi/>
         <w:ind w:left="1080"/>
         <w:rPr>
-          <w:rtl/>
-          <w:lang w:val="en-US" w:bidi="he-IL"/>
-        </w:rPr>
-      </w:pPr>
-    </w:p>
-    <w:p>
-      <w:pPr>
-        <w:pStyle w:val="ListParagraph"/>
+          <w:rFonts w:cstheme="minorHAnsi"/>
+          <w:rtl/>
+          <w:lang w:val="en-US" w:bidi="he-IL"/>
+        </w:rPr>
+      </w:pPr>
+    </w:p>
+    <w:p>
+      <w:pPr>
+        <w:pStyle w:val="a3"/>
         <w:bidi/>
         <w:ind w:left="1080"/>
         <w:rPr>
-          <w:rtl/>
-          <w:lang w:val="en-US" w:bidi="he-IL"/>
-        </w:rPr>
-      </w:pPr>
-    </w:p>
-    <w:p>
-      <w:pPr>
-        <w:pStyle w:val="ListParagraph"/>
+          <w:rFonts w:cstheme="minorHAnsi"/>
+          <w:rtl/>
+          <w:lang w:val="en-US" w:bidi="he-IL"/>
+        </w:rPr>
+      </w:pPr>
+    </w:p>
+    <w:p>
+      <w:pPr>
+        <w:pStyle w:val="a3"/>
         <w:bidi/>
         <w:ind w:left="1080"/>
         <w:rPr>
-          <w:rtl/>
-          <w:lang w:val="en-US" w:bidi="he-IL"/>
-        </w:rPr>
-      </w:pPr>
-    </w:p>
-    <w:p>
-      <w:pPr>
-        <w:pStyle w:val="ListParagraph"/>
+          <w:rFonts w:cstheme="minorHAnsi"/>
+          <w:rtl/>
+          <w:lang w:val="en-US" w:bidi="he-IL"/>
+        </w:rPr>
+      </w:pPr>
+    </w:p>
+    <w:p>
+      <w:pPr>
+        <w:pStyle w:val="a3"/>
         <w:bidi/>
         <w:ind w:left="1080"/>
         <w:rPr>
-          <w:rtl/>
-          <w:lang w:val="en-US" w:bidi="he-IL"/>
-        </w:rPr>
-      </w:pPr>
-    </w:p>
-    <w:p>
-      <w:pPr>
-        <w:pStyle w:val="ListParagraph"/>
+          <w:rFonts w:cstheme="minorHAnsi"/>
+          <w:rtl/>
+          <w:lang w:val="en-US" w:bidi="he-IL"/>
+        </w:rPr>
+      </w:pPr>
+    </w:p>
+    <w:p>
+      <w:pPr>
+        <w:pStyle w:val="a3"/>
         <w:bidi/>
         <w:ind w:left="1080"/>
         <w:rPr>
-          <w:rtl/>
-          <w:lang w:val="en-US" w:bidi="he-IL"/>
-        </w:rPr>
-      </w:pPr>
-    </w:p>
-    <w:p>
-      <w:pPr>
-        <w:pStyle w:val="ListParagraph"/>
+          <w:rFonts w:cstheme="minorHAnsi"/>
+          <w:rtl/>
+          <w:lang w:val="en-US" w:bidi="he-IL"/>
+        </w:rPr>
+      </w:pPr>
+    </w:p>
+    <w:p>
+      <w:pPr>
+        <w:pStyle w:val="a3"/>
         <w:bidi/>
         <w:ind w:left="1080"/>
         <w:rPr>
-          <w:rtl/>
-          <w:lang w:val="en-US" w:bidi="he-IL"/>
-        </w:rPr>
-      </w:pPr>
-    </w:p>
-    <w:p>
-      <w:pPr>
-        <w:pStyle w:val="ListParagraph"/>
+          <w:rFonts w:cstheme="minorHAnsi"/>
+          <w:rtl/>
+          <w:lang w:val="en-US" w:bidi="he-IL"/>
+        </w:rPr>
+      </w:pPr>
+    </w:p>
+    <w:p>
+      <w:pPr>
+        <w:pStyle w:val="a3"/>
         <w:bidi/>
         <w:ind w:left="1080"/>
         <w:rPr>
-          <w:rtl/>
-          <w:lang w:val="en-US" w:bidi="he-IL"/>
-        </w:rPr>
-      </w:pPr>
-    </w:p>
-    <w:p>
-      <w:pPr>
-        <w:pStyle w:val="ListParagraph"/>
+          <w:rFonts w:cstheme="minorHAnsi"/>
+          <w:rtl/>
+          <w:lang w:val="en-US" w:bidi="he-IL"/>
+        </w:rPr>
+      </w:pPr>
+    </w:p>
+    <w:p>
+      <w:pPr>
+        <w:pStyle w:val="a3"/>
         <w:bidi/>
         <w:ind w:left="1080"/>
         <w:rPr>
-          <w:rtl/>
-          <w:lang w:val="en-US" w:bidi="he-IL"/>
-        </w:rPr>
-      </w:pPr>
-    </w:p>
-    <w:p>
-      <w:pPr>
-        <w:pStyle w:val="ListParagraph"/>
+          <w:rFonts w:cstheme="minorHAnsi"/>
+          <w:rtl/>
+          <w:lang w:val="en-US" w:bidi="he-IL"/>
+        </w:rPr>
+      </w:pPr>
+    </w:p>
+    <w:p>
+      <w:pPr>
+        <w:pStyle w:val="a3"/>
         <w:bidi/>
         <w:ind w:left="1080"/>
         <w:rPr>
-          <w:rFonts w:hint="cs"/>
-          <w:rtl/>
-          <w:lang w:val="en-US" w:bidi="he-IL"/>
-        </w:rPr>
-      </w:pPr>
-    </w:p>
-    <w:p>
-      <w:pPr>
-        <w:pStyle w:val="ListParagraph"/>
+          <w:rFonts w:cstheme="minorHAnsi"/>
+          <w:rtl/>
+          <w:lang w:val="en-US" w:bidi="he-IL"/>
+        </w:rPr>
+      </w:pPr>
+    </w:p>
+    <w:p>
+      <w:pPr>
+        <w:pStyle w:val="a3"/>
         <w:numPr>
           <w:ilvl w:val="0"/>
           <w:numId w:val="3"/>
         </w:numPr>
         <w:bidi/>
         <w:rPr>
-          <w:rtl/>
-          <w:lang w:val="en-US" w:bidi="he-IL"/>
-        </w:rPr>
-      </w:pPr>
-      <w:r>
-        <w:rPr>
-          <w:rFonts w:hint="cs"/>
+          <w:rFonts w:cstheme="minorHAnsi"/>
+          <w:lang w:val="en-US" w:bidi="he-IL"/>
+        </w:rPr>
+      </w:pPr>
+      <w:r>
+        <w:rPr>
+          <w:rFonts w:cstheme="minorHAnsi"/>
           <w:rtl/>
           <w:lang w:val="en-US" w:bidi="he-IL"/>
         </w:rPr>
@@ -830,13 +1099,14 @@
       </w:r>
       <w:r>
         <w:rPr>
+          <w:rFonts w:cstheme="minorHAnsi"/>
           <w:lang w:val="en-US" w:bidi="he-IL"/>
         </w:rPr>
         <w:t>Train</w:t>
       </w:r>
       <w:r>
         <w:rPr>
-          <w:rFonts w:hint="cs"/>
+          <w:rFonts w:cstheme="minorHAnsi"/>
           <w:rtl/>
           <w:lang w:val="en-US" w:bidi="he-IL"/>
         </w:rPr>
@@ -844,13 +1114,14 @@
       </w:r>
       <w:r>
         <w:rPr>
+          <w:rFonts w:cstheme="minorHAnsi"/>
           <w:lang w:val="en-US" w:bidi="he-IL"/>
         </w:rPr>
         <w:t>Test</w:t>
       </w:r>
       <w:r>
         <w:rPr>
-          <w:rFonts w:hint="cs"/>
+          <w:rFonts w:cstheme="minorHAnsi"/>
           <w:rtl/>
           <w:lang w:val="en-US" w:bidi="he-IL"/>
         </w:rPr>
@@ -859,42 +1130,47 @@
     </w:p>
     <w:p>
       <w:pPr>
-        <w:pStyle w:val="ListParagraph"/>
+        <w:pStyle w:val="a3"/>
+        <w:bidi/>
+        <w:ind w:left="1080"/>
+        <w:rPr>
+          <w:rFonts w:cstheme="minorHAnsi"/>
+          <w:rtl/>
+          <w:lang w:val="en-US" w:bidi="he-IL"/>
+        </w:rPr>
+      </w:pPr>
+    </w:p>
+    <w:p>
+      <w:pPr>
+        <w:pStyle w:val="a3"/>
         <w:numPr>
           <w:ilvl w:val="0"/>
           <w:numId w:val="2"/>
         </w:numPr>
         <w:bidi/>
         <w:rPr>
-          <w:i/>
-          <w:iCs/>
+          <w:rFonts w:cstheme="minorHAnsi"/>
           <w:lang w:bidi="he-IL"/>
         </w:rPr>
       </w:pPr>
       <w:r>
         <w:rPr>
-          <w:rFonts w:hint="cs"/>
-          <w:i/>
-          <w:iCs/>
+          <w:rFonts w:cstheme="minorHAnsi"/>
           <w:rtl/>
           <w:lang w:bidi="he-IL"/>
         </w:rPr>
-        <w:lastRenderedPageBreak/>
         <w:t xml:space="preserve">האם יש </w:t>
       </w:r>
       <w:r>
         <w:rPr>
-          <w:i/>
-          <w:iCs/>
+          <w:rFonts w:cstheme="minorHAnsi"/>
           <w:lang w:val="en-US" w:bidi="he-IL"/>
         </w:rPr>
         <w:t>overfitting</w:t>
       </w:r>
       <w:r>
         <w:rPr>
-          <w:rFonts w:hint="cs"/>
-          <w:i/>
-          <w:iCs/>
+          <w:rFonts w:cstheme="minorHAnsi"/>
           <w:rtl/>
           <w:lang w:val="en-US" w:bidi="he-IL"/>
         </w:rPr>
@@ -903,22 +1179,24 @@
     </w:p>
     <w:p>
       <w:pPr>
-        <w:pStyle w:val="ListParagraph"/>
-        <w:bidi/>
-        <w:rPr>
-          <w:rtl/>
-          <w:lang w:val="en-US" w:bidi="he-IL"/>
-        </w:rPr>
-      </w:pPr>
-      <w:r>
-        <w:rPr>
+        <w:pStyle w:val="a3"/>
+        <w:bidi/>
+        <w:rPr>
+          <w:rFonts w:cstheme="minorHAnsi"/>
+          <w:rtl/>
+          <w:lang w:val="en-US" w:bidi="he-IL"/>
+        </w:rPr>
+      </w:pPr>
+      <w:r>
+        <w:rPr>
+          <w:rFonts w:cstheme="minorHAnsi"/>
           <w:lang w:val="en-US" w:bidi="he-IL"/>
         </w:rPr>
         <w:t>Overfitting</w:t>
       </w:r>
       <w:r>
         <w:rPr>
-          <w:rFonts w:hint="cs"/>
+          <w:rFonts w:cstheme="minorHAnsi"/>
           <w:rtl/>
           <w:lang w:val="en-US" w:bidi="he-IL"/>
         </w:rPr>
@@ -926,7 +1204,7 @@
       </w:r>
       <w:r>
         <w:rPr>
-          <w:rFonts w:hint="cs"/>
+          <w:rFonts w:cstheme="minorHAnsi"/>
           <w:rtl/>
           <w:lang w:val="en-US" w:bidi="he-IL"/>
         </w:rPr>
@@ -934,7 +1212,7 @@
       </w:r>
       <w:r>
         <w:rPr>
-          <w:rFonts w:hint="cs"/>
+          <w:rFonts w:cstheme="minorHAnsi"/>
           <w:rtl/>
           <w:lang w:val="en-US" w:bidi="he-IL"/>
         </w:rPr>
@@ -942,7 +1220,7 @@
       </w:r>
       <w:r>
         <w:rPr>
-          <w:rFonts w:hint="cs"/>
+          <w:rFonts w:cstheme="minorHAnsi"/>
           <w:rtl/>
           <w:lang w:val="en-US" w:bidi="he-IL"/>
         </w:rPr>
@@ -951,19 +1229,20 @@
     </w:p>
     <w:p>
       <w:pPr>
-        <w:pStyle w:val="ListParagraph"/>
+        <w:pStyle w:val="a3"/>
         <w:numPr>
           <w:ilvl w:val="0"/>
           <w:numId w:val="6"/>
         </w:numPr>
         <w:bidi/>
         <w:rPr>
-          <w:lang w:val="en-US" w:bidi="he-IL"/>
-        </w:rPr>
-      </w:pPr>
-      <w:r>
-        <w:rPr>
-          <w:rFonts w:hint="cs"/>
+          <w:rFonts w:cstheme="minorHAnsi"/>
+          <w:lang w:val="en-US" w:bidi="he-IL"/>
+        </w:rPr>
+      </w:pPr>
+      <w:r>
+        <w:rPr>
+          <w:rFonts w:cstheme="minorHAnsi"/>
           <w:rtl/>
           <w:lang w:val="en-US" w:bidi="he-IL"/>
         </w:rPr>
@@ -971,13 +1250,14 @@
       </w:r>
       <w:r>
         <w:rPr>
+          <w:rFonts w:cstheme="minorHAnsi"/>
           <w:lang w:val="en-US" w:bidi="he-IL"/>
         </w:rPr>
         <w:t>Train</w:t>
       </w:r>
       <w:r>
         <w:rPr>
-          <w:rFonts w:hint="cs"/>
+          <w:rFonts w:cstheme="minorHAnsi"/>
           <w:rtl/>
           <w:lang w:val="en-US" w:bidi="he-IL"/>
         </w:rPr>
@@ -985,13 +1265,14 @@
       </w:r>
       <w:r>
         <w:rPr>
+          <w:rFonts w:cstheme="minorHAnsi"/>
           <w:lang w:val="en-US" w:bidi="he-IL"/>
         </w:rPr>
         <w:t>Test</w:t>
       </w:r>
       <w:r>
         <w:rPr>
-          <w:rFonts w:hint="cs"/>
+          <w:rFonts w:cstheme="minorHAnsi"/>
           <w:rtl/>
           <w:lang w:val="en-US" w:bidi="he-IL"/>
         </w:rPr>
@@ -999,7 +1280,7 @@
       </w:r>
       <w:r>
         <w:rPr>
-          <w:rFonts w:hint="cs"/>
+          <w:rFonts w:cstheme="minorHAnsi"/>
           <w:rtl/>
           <w:lang w:val="en-US" w:bidi="he-IL"/>
         </w:rPr>
@@ -1008,19 +1289,20 @@
     </w:p>
     <w:p>
       <w:pPr>
-        <w:pStyle w:val="ListParagraph"/>
+        <w:pStyle w:val="a3"/>
         <w:numPr>
           <w:ilvl w:val="0"/>
           <w:numId w:val="6"/>
         </w:numPr>
         <w:bidi/>
         <w:rPr>
-          <w:lang w:val="en-US" w:bidi="he-IL"/>
-        </w:rPr>
-      </w:pPr>
-      <w:r>
-        <w:rPr>
-          <w:rFonts w:hint="cs"/>
+          <w:rFonts w:cstheme="minorHAnsi"/>
+          <w:lang w:val="en-US" w:bidi="he-IL"/>
+        </w:rPr>
+      </w:pPr>
+      <w:r>
+        <w:rPr>
+          <w:rFonts w:cstheme="minorHAnsi"/>
           <w:rtl/>
           <w:lang w:val="en-US" w:bidi="he-IL"/>
         </w:rPr>
@@ -1028,13 +1310,14 @@
       </w:r>
       <w:r>
         <w:rPr>
+          <w:rFonts w:cstheme="minorHAnsi"/>
           <w:lang w:val="en-US" w:bidi="he-IL"/>
         </w:rPr>
         <w:t>Train</w:t>
       </w:r>
       <w:r>
         <w:rPr>
-          <w:rFonts w:hint="cs"/>
+          <w:rFonts w:cstheme="minorHAnsi"/>
           <w:rtl/>
           <w:lang w:val="en-US" w:bidi="he-IL"/>
         </w:rPr>
@@ -1042,20 +1325,14 @@
       </w:r>
       <w:r>
         <w:rPr>
-          <w:rFonts w:hint="cs"/>
-          <w:lang w:val="en-US" w:bidi="he-IL"/>
-        </w:rPr>
-        <w:t>T</w:t>
-      </w:r>
-      <w:r>
-        <w:rPr>
-          <w:lang w:val="en-US" w:bidi="he-IL"/>
-        </w:rPr>
-        <w:t>est</w:t>
-      </w:r>
-      <w:r>
-        <w:rPr>
-          <w:rFonts w:hint="cs"/>
+          <w:rFonts w:cstheme="minorHAnsi"/>
+          <w:lang w:val="en-US" w:bidi="he-IL"/>
+        </w:rPr>
+        <w:t>Test</w:t>
+      </w:r>
+      <w:r>
+        <w:rPr>
+          <w:rFonts w:cstheme="minorHAnsi"/>
           <w:rtl/>
           <w:lang w:val="en-US" w:bidi="he-IL"/>
         </w:rPr>
@@ -1067,13 +1344,14 @@
         <w:bidi/>
         <w:ind w:left="720"/>
         <w:rPr>
-          <w:rtl/>
-          <w:lang w:val="en-US" w:bidi="he-IL"/>
-        </w:rPr>
-      </w:pPr>
-      <w:r>
-        <w:rPr>
-          <w:rFonts w:hint="cs"/>
+          <w:rFonts w:cstheme="minorHAnsi"/>
+          <w:rtl/>
+          <w:lang w:val="en-US" w:bidi="he-IL"/>
+        </w:rPr>
+      </w:pPr>
+      <w:r>
+        <w:rPr>
+          <w:rFonts w:cstheme="minorHAnsi"/>
           <w:rtl/>
           <w:lang w:val="en-US" w:bidi="he-IL"/>
         </w:rPr>
@@ -1081,7 +1359,7 @@
       </w:r>
       <w:r>
         <w:rPr>
-          <w:rFonts w:hint="cs"/>
+          <w:rFonts w:cstheme="minorHAnsi"/>
           <w:rtl/>
           <w:lang w:val="en-US" w:bidi="he-IL"/>
         </w:rPr>
@@ -1089,7 +1367,7 @@
       </w:r>
       <w:r>
         <w:rPr>
-          <w:rFonts w:hint="cs"/>
+          <w:rFonts w:cstheme="minorHAnsi"/>
           <w:rtl/>
           <w:lang w:val="en-US" w:bidi="he-IL"/>
         </w:rPr>
@@ -1097,7 +1375,7 @@
       </w:r>
       <w:r>
         <w:rPr>
-          <w:rFonts w:hint="cs"/>
+          <w:rFonts w:cstheme="minorHAnsi"/>
           <w:rtl/>
           <w:lang w:val="en-US" w:bidi="he-IL"/>
         </w:rPr>
@@ -1105,7 +1383,7 @@
       </w:r>
       <w:r>
         <w:rPr>
-          <w:rFonts w:hint="cs"/>
+          <w:rFonts w:cstheme="minorHAnsi"/>
           <w:rtl/>
           <w:lang w:val="en-US" w:bidi="he-IL"/>
         </w:rPr>
@@ -1113,7 +1391,7 @@
       </w:r>
       <w:r>
         <w:rPr>
-          <w:rFonts w:hint="cs"/>
+          <w:rFonts w:cstheme="minorHAnsi"/>
           <w:rtl/>
           <w:lang w:val="en-US" w:bidi="he-IL"/>
         </w:rPr>
@@ -1121,7 +1399,7 @@
       </w:r>
       <w:r>
         <w:rPr>
-          <w:rFonts w:hint="cs"/>
+          <w:rFonts w:cstheme="minorHAnsi"/>
           <w:rtl/>
           <w:lang w:val="en-US" w:bidi="he-IL"/>
         </w:rPr>
@@ -1129,13 +1407,14 @@
       </w:r>
       <w:r>
         <w:rPr>
+          <w:rFonts w:cstheme="minorHAnsi"/>
           <w:lang w:val="en-US" w:bidi="he-IL"/>
         </w:rPr>
         <w:t>overfitting</w:t>
       </w:r>
       <w:r>
         <w:rPr>
-          <w:rFonts w:hint="cs"/>
+          <w:rFonts w:cstheme="minorHAnsi"/>
           <w:rtl/>
           <w:lang w:val="en-US" w:bidi="he-IL"/>
         </w:rPr>
@@ -1143,13 +1422,14 @@
       </w:r>
       <w:r>
         <w:rPr>
+          <w:rFonts w:cstheme="minorHAnsi"/>
           <w:lang w:val="en-US" w:bidi="he-IL"/>
         </w:rPr>
         <w:t>Train</w:t>
       </w:r>
       <w:r>
         <w:rPr>
-          <w:rFonts w:hint="cs"/>
+          <w:rFonts w:cstheme="minorHAnsi"/>
           <w:rtl/>
           <w:lang w:val="en-US" w:bidi="he-IL"/>
         </w:rPr>
@@ -1157,13 +1437,14 @@
       </w:r>
       <w:r>
         <w:rPr>
+          <w:rFonts w:cstheme="minorHAnsi"/>
           <w:lang w:val="en-US" w:bidi="he-IL"/>
         </w:rPr>
         <w:t>Test</w:t>
       </w:r>
       <w:r>
         <w:rPr>
-          <w:rFonts w:hint="cs"/>
+          <w:rFonts w:cstheme="minorHAnsi"/>
           <w:rtl/>
           <w:lang w:val="en-US" w:bidi="he-IL"/>
         </w:rPr>
@@ -1171,7 +1452,7 @@
       </w:r>
       <w:r>
         <w:rPr>
-          <w:rFonts w:hint="cs"/>
+          <w:rFonts w:cstheme="minorHAnsi"/>
           <w:rtl/>
           <w:lang w:val="en-US" w:bidi="he-IL"/>
         </w:rPr>
@@ -1180,7 +1461,7 @@
       <m:oMath>
         <m:r>
           <w:rPr>
-            <w:rFonts w:ascii="Cambria Math" w:hAnsi="Cambria Math"/>
+            <w:rFonts w:ascii="Cambria Math" w:hAnsi="Cambria Math" w:cstheme="minorHAnsi"/>
             <w:rtl/>
             <w:lang w:val="en-US" w:bidi="he-IL"/>
           </w:rPr>
@@ -1189,7 +1470,7 @@
       </m:oMath>
       <w:r>
         <w:rPr>
-          <w:rFonts w:hint="cs"/>
+          <w:rFonts w:cstheme="minorHAnsi"/>
           <w:rtl/>
           <w:lang w:val="en-US" w:bidi="he-IL"/>
         </w:rPr>
@@ -1197,7 +1478,7 @@
       </w:r>
       <w:r>
         <w:rPr>
-          <w:rFonts w:hint="cs"/>
+          <w:rFonts w:cstheme="minorHAnsi"/>
           <w:rtl/>
           <w:lang w:val="en-US" w:bidi="he-IL"/>
         </w:rPr>
@@ -1205,7 +1486,7 @@
       </w:r>
       <w:r>
         <w:rPr>
-          <w:rFonts w:hint="cs"/>
+          <w:rFonts w:cstheme="minorHAnsi"/>
           <w:rtl/>
           <w:lang w:val="en-US" w:bidi="he-IL"/>
         </w:rPr>
@@ -1217,13 +1498,14 @@
         <w:bidi/>
         <w:ind w:left="720"/>
         <w:rPr>
-          <w:rtl/>
-          <w:lang w:val="en-US" w:bidi="he-IL"/>
-        </w:rPr>
-      </w:pPr>
-      <w:r>
-        <w:rPr>
-          <w:rFonts w:hint="cs"/>
+          <w:rFonts w:cstheme="minorHAnsi"/>
+          <w:rtl/>
+          <w:lang w:val="en-US" w:bidi="he-IL"/>
+        </w:rPr>
+      </w:pPr>
+      <w:r>
+        <w:rPr>
+          <w:rFonts w:cstheme="minorHAnsi"/>
           <w:rtl/>
           <w:lang w:val="en-US" w:bidi="he-IL"/>
         </w:rPr>
@@ -1231,13 +1513,14 @@
       </w:r>
       <w:r>
         <w:rPr>
+          <w:rFonts w:cstheme="minorHAnsi"/>
           <w:lang w:val="en-US" w:bidi="he-IL"/>
         </w:rPr>
         <w:t>Overfitting</w:t>
       </w:r>
       <w:r>
         <w:rPr>
-          <w:rFonts w:hint="cs"/>
+          <w:rFonts w:cstheme="minorHAnsi"/>
           <w:rtl/>
           <w:lang w:val="en-US" w:bidi="he-IL"/>
         </w:rPr>
@@ -1245,7 +1528,7 @@
       </w:r>
       <w:r>
         <w:rPr>
-          <w:rFonts w:hint="cs"/>
+          <w:rFonts w:cstheme="minorHAnsi"/>
           <w:rtl/>
           <w:lang w:val="en-US" w:bidi="he-IL"/>
         </w:rPr>
@@ -1253,13 +1536,14 @@
       </w:r>
       <w:r>
         <w:rPr>
+          <w:rFonts w:cstheme="minorHAnsi"/>
           <w:lang w:val="en-US" w:bidi="he-IL"/>
         </w:rPr>
         <w:t>Train</w:t>
       </w:r>
       <w:r>
         <w:rPr>
-          <w:rFonts w:hint="cs"/>
+          <w:rFonts w:cstheme="minorHAnsi"/>
           <w:rtl/>
           <w:lang w:val="en-US" w:bidi="he-IL"/>
         </w:rPr>
@@ -1267,13 +1551,14 @@
       </w:r>
       <w:r>
         <w:rPr>
+          <w:rFonts w:cstheme="minorHAnsi"/>
           <w:lang w:val="en-US" w:bidi="he-IL"/>
         </w:rPr>
         <w:t>Train</w:t>
       </w:r>
       <w:r>
         <w:rPr>
-          <w:rFonts w:hint="cs"/>
+          <w:rFonts w:cstheme="minorHAnsi"/>
           <w:rtl/>
           <w:lang w:val="en-US" w:bidi="he-IL"/>
         </w:rPr>
@@ -1281,32 +1566,16 @@
       </w:r>
       <w:r>
         <w:rPr>
-          <w:rFonts w:hint="cs"/>
-          <w:rtl/>
-          <w:lang w:val="en-US" w:bidi="he-IL"/>
-        </w:rPr>
-        <w:t>(</w:t>
-      </w:r>
-      <w:r>
-        <w:rPr>
-          <w:rFonts w:hint="cs"/>
-          <w:rtl/>
-          <w:lang w:val="en-US" w:bidi="he-IL"/>
-        </w:rPr>
-        <w:t xml:space="preserve">גם כאן </w:t>
-      </w:r>
-      <w:r>
-        <w:rPr>
-          <w:rFonts w:hint="cs"/>
-          <w:rtl/>
-          <w:lang w:val="en-US" w:bidi="he-IL"/>
-        </w:rPr>
-        <w:t xml:space="preserve">הפרש בין השגיאות </w:t>
+          <w:rFonts w:cstheme="minorHAnsi"/>
+          <w:rtl/>
+          <w:lang w:val="en-US" w:bidi="he-IL"/>
+        </w:rPr>
+        <w:t xml:space="preserve">(גם כאן הפרש בין השגיאות </w:t>
       </w:r>
       <m:oMath>
         <m:r>
           <w:rPr>
-            <w:rFonts w:ascii="Cambria Math" w:hAnsi="Cambria Math"/>
+            <w:rFonts w:ascii="Cambria Math" w:hAnsi="Cambria Math" w:cstheme="minorHAnsi"/>
             <w:rtl/>
             <w:lang w:val="en-US" w:bidi="he-IL"/>
           </w:rPr>
@@ -1315,35 +1584,11 @@
       </m:oMath>
       <w:r>
         <w:rPr>
-          <w:rFonts w:hint="cs"/>
-          <w:rtl/>
-          <w:lang w:val="en-US" w:bidi="he-IL"/>
-        </w:rPr>
-        <w:t xml:space="preserve"> </w:t>
-      </w:r>
-      <w:r>
-        <w:rPr>
-          <w:rFonts w:hint="cs"/>
-          <w:rtl/>
-          <w:lang w:val="en-US" w:bidi="he-IL"/>
-        </w:rPr>
-        <w:t>9</w:t>
-      </w:r>
-      <w:r>
-        <w:rPr>
-          <w:rFonts w:hint="cs"/>
-          <w:rtl/>
-          <w:lang w:val="en-US" w:bidi="he-IL"/>
-        </w:rPr>
-        <w:t>%)</w:t>
-      </w:r>
-      <w:r>
-        <w:rPr>
-          <w:rFonts w:hint="cs"/>
-          <w:rtl/>
-          <w:lang w:val="en-US" w:bidi="he-IL"/>
-        </w:rPr>
-        <w:t>.</w:t>
+          <w:rFonts w:cstheme="minorHAnsi"/>
+          <w:rtl/>
+          <w:lang w:val="en-US" w:bidi="he-IL"/>
+        </w:rPr>
+        <w:t xml:space="preserve"> 9%).</w:t>
       </w:r>
     </w:p>
     <w:p>
@@ -1351,7 +1596,7 @@
         <w:bidi/>
         <w:ind w:left="720"/>
         <w:rPr>
-          <w:rFonts w:hint="cs"/>
+          <w:rFonts w:cstheme="minorHAnsi"/>
           <w:rtl/>
           <w:lang w:val="en-US" w:bidi="he-IL"/>
         </w:rPr>
@@ -1368,7 +1613,7 @@
 </file>
 
 <file path=word/numbering.xml><?xml version="1.0" encoding="utf-8"?>
-<w:numbering xmlns:wpc="http://schemas.microsoft.com/office/word/2010/wordprocessingCanvas" xmlns:cx="http://schemas.microsoft.com/office/drawing/2014/chartex" xmlns:cx1="http://schemas.microsoft.com/office/drawing/2015/9/8/chartex" xmlns:cx2="http://schemas.microsoft.com/office/drawing/2015/10/21/chartex" xmlns:cx3="http://schemas.microsoft.com/office/drawing/2016/5/9/chartex" xmlns:cx4="http://schemas.microsoft.com/office/drawing/2016/5/10/chartex" xmlns:cx5="http://schemas.microsoft.com/office/drawing/2016/5/11/chartex" xmlns:cx6="http://schemas.microsoft.com/office/drawing/2016/5/12/chartex" xmlns:cx7="http://schemas.microsoft.com/office/drawing/2016/5/13/chartex" xmlns:cx8="http://schemas.microsoft.com/office/drawing/2016/5/14/chartex" xmlns:mc="http://schemas.openxmlformats.org/markup-compatibility/2006" xmlns:aink="http://schemas.microsoft.com/office/drawing/2016/ink" xmlns:am3d="http://schemas.microsoft.com/office/drawing/2017/model3d" xmlns:o="urn:schemas-microsoft-com:office:office" xmlns:oel="http://schemas.microsoft.com/office/2019/extlst" xmlns:r="http://schemas.openxmlformats.org/officeDocument/2006/relationships" xmlns:m="http://schemas.openxmlformats.org/officeDocument/2006/math" xmlns:v="urn:schemas-microsoft-com:vml" xmlns:wp14="http://schemas.microsoft.com/office/word/2010/wordprocessingDrawing" xmlns:wp="http://schemas.openxmlformats.org/drawingml/2006/wordprocessingDrawing" xmlns:w10="urn:schemas-microsoft-com:office:word" xmlns:w="http://schemas.openxmlformats.org/wordprocessingml/2006/main" xmlns:w14="http://schemas.microsoft.com/office/word/2010/wordml" xmlns:w15="http://schemas.microsoft.com/office/word/2012/wordml" xmlns:w16cex="http://schemas.microsoft.com/office/word/2018/wordml/cex" xmlns:w16cid="http://schemas.microsoft.com/office/word/2016/wordml/cid" xmlns:w16="http://schemas.microsoft.com/office/word/2018/wordml" xmlns:w16sdtdh="http://schemas.microsoft.com/office/word/2020/wordml/sdtdatahash" xmlns:w16se="http://schemas.microsoft.com/office/word/2015/wordml/symex" xmlns:wpg="http://schemas.microsoft.com/office/word/2010/wordprocessingGroup" xmlns:wpi="http://schemas.microsoft.com/office/word/2010/wordprocessingInk" xmlns:wne="http://schemas.microsoft.com/office/word/2006/wordml" xmlns:wps="http://schemas.microsoft.com/office/word/2010/wordprocessingShape" mc:Ignorable="w14 w15 w16se w16cid w16 w16cex w16sdtdh wp14">
+<w:numbering xmlns:wpc="http://schemas.microsoft.com/office/word/2010/wordprocessingCanvas" xmlns:cx="http://schemas.microsoft.com/office/drawing/2014/chartex" xmlns:cx1="http://schemas.microsoft.com/office/drawing/2015/9/8/chartex" xmlns:cx2="http://schemas.microsoft.com/office/drawing/2015/10/21/chartex" xmlns:cx3="http://schemas.microsoft.com/office/drawing/2016/5/9/chartex" xmlns:cx4="http://schemas.microsoft.com/office/drawing/2016/5/10/chartex" xmlns:cx5="http://schemas.microsoft.com/office/drawing/2016/5/11/chartex" xmlns:cx6="http://schemas.microsoft.com/office/drawing/2016/5/12/chartex" xmlns:cx7="http://schemas.microsoft.com/office/drawing/2016/5/13/chartex" xmlns:cx8="http://schemas.microsoft.com/office/drawing/2016/5/14/chartex" xmlns:mc="http://schemas.openxmlformats.org/markup-compatibility/2006" xmlns:aink="http://schemas.microsoft.com/office/drawing/2016/ink" xmlns:am3d="http://schemas.microsoft.com/office/drawing/2017/model3d" xmlns:o="urn:schemas-microsoft-com:office:office" xmlns:r="http://schemas.openxmlformats.org/officeDocument/2006/relationships" xmlns:m="http://schemas.openxmlformats.org/officeDocument/2006/math" xmlns:v="urn:schemas-microsoft-com:vml" xmlns:wp14="http://schemas.microsoft.com/office/word/2010/wordprocessingDrawing" xmlns:wp="http://schemas.openxmlformats.org/drawingml/2006/wordprocessingDrawing" xmlns:w10="urn:schemas-microsoft-com:office:word" xmlns:w="http://schemas.openxmlformats.org/wordprocessingml/2006/main" xmlns:w14="http://schemas.microsoft.com/office/word/2010/wordml" xmlns:w15="http://schemas.microsoft.com/office/word/2012/wordml" xmlns:w16cex="http://schemas.microsoft.com/office/word/2018/wordml/cex" xmlns:w16cid="http://schemas.microsoft.com/office/word/2016/wordml/cid" xmlns:w16="http://schemas.microsoft.com/office/word/2018/wordml" xmlns:w16sdtdh="http://schemas.microsoft.com/office/word/2020/wordml/sdtdatahash" xmlns:w16se="http://schemas.microsoft.com/office/word/2015/wordml/symex" xmlns:wpg="http://schemas.microsoft.com/office/word/2010/wordprocessingGroup" xmlns:wpi="http://schemas.microsoft.com/office/word/2010/wordprocessingInk" xmlns:wne="http://schemas.microsoft.com/office/word/2006/wordml" xmlns:wps="http://schemas.microsoft.com/office/word/2010/wordprocessingShape" mc:Ignorable="w14 w15 w16se w16cid w16 w16cex w16sdtdh wp14">
   <w:abstractNum w:abstractNumId="0" w15:restartNumberingAfterBreak="0">
     <w:nsid w:val="1A9615E3"/>
     <w:multiLevelType w:val="hybridMultilevel"/>
@@ -1903,22 +2148,22 @@
       </w:pPr>
     </w:lvl>
   </w:abstractNum>
-  <w:num w:numId="1" w16cid:durableId="887304984">
+  <w:num w:numId="1">
     <w:abstractNumId w:val="0"/>
   </w:num>
-  <w:num w:numId="2" w16cid:durableId="1735274127">
+  <w:num w:numId="2">
     <w:abstractNumId w:val="2"/>
   </w:num>
-  <w:num w:numId="3" w16cid:durableId="1419671100">
+  <w:num w:numId="3">
     <w:abstractNumId w:val="3"/>
   </w:num>
-  <w:num w:numId="4" w16cid:durableId="217321145">
+  <w:num w:numId="4">
     <w:abstractNumId w:val="4"/>
   </w:num>
-  <w:num w:numId="5" w16cid:durableId="2027320849">
+  <w:num w:numId="5">
     <w:abstractNumId w:val="5"/>
   </w:num>
-  <w:num w:numId="6" w16cid:durableId="1783769420">
+  <w:num w:numId="6">
     <w:abstractNumId w:val="1"/>
   </w:num>
 </w:numbering>
@@ -1932,7 +2177,7 @@
         <w:rFonts w:asciiTheme="minorHAnsi" w:eastAsiaTheme="minorHAnsi" w:hAnsiTheme="minorHAnsi" w:cstheme="minorBidi"/>
         <w:sz w:val="22"/>
         <w:szCs w:val="22"/>
-        <w:lang w:val="en-IL" w:eastAsia="en-US" w:bidi="ar-SA"/>
+        <w:lang w:eastAsia="en-US" w:bidi="ar-SA"/>
       </w:rPr>
     </w:rPrDefault>
     <w:pPrDefault>
@@ -2319,17 +2564,17 @@
     <w:lsdException w:name="Unresolved Mention" w:semiHidden="1" w:unhideWhenUsed="1"/>
     <w:lsdException w:name="Smart Link" w:semiHidden="1" w:unhideWhenUsed="1"/>
   </w:latentStyles>
-  <w:style w:type="paragraph" w:default="1" w:styleId="Normal">
+  <w:style w:type="paragraph" w:default="1" w:styleId="a">
     <w:name w:val="Normal"/>
     <w:qFormat/>
   </w:style>
-  <w:style w:type="character" w:default="1" w:styleId="DefaultParagraphFont">
+  <w:style w:type="character" w:default="1" w:styleId="a0">
     <w:name w:val="Default Paragraph Font"/>
     <w:uiPriority w:val="1"/>
     <w:semiHidden/>
     <w:unhideWhenUsed/>
   </w:style>
-  <w:style w:type="table" w:default="1" w:styleId="TableNormal">
+  <w:style w:type="table" w:default="1" w:styleId="a1">
     <w:name w:val="Normal Table"/>
     <w:uiPriority w:val="99"/>
     <w:semiHidden/>
@@ -2344,15 +2589,15 @@
       </w:tblCellMar>
     </w:tblPr>
   </w:style>
-  <w:style w:type="numbering" w:default="1" w:styleId="NoList">
+  <w:style w:type="numbering" w:default="1" w:styleId="a2">
     <w:name w:val="No List"/>
     <w:uiPriority w:val="99"/>
     <w:semiHidden/>
     <w:unhideWhenUsed/>
   </w:style>
-  <w:style w:type="paragraph" w:styleId="ListParagraph">
+  <w:style w:type="paragraph" w:styleId="a3">
     <w:name w:val="List Paragraph"/>
-    <w:basedOn w:val="Normal"/>
+    <w:basedOn w:val="a"/>
     <w:uiPriority w:val="34"/>
     <w:qFormat/>
     <w:rsid w:val="00DB36E2"/>
@@ -2361,9 +2606,9 @@
       <w:contextualSpacing/>
     </w:pPr>
   </w:style>
-  <w:style w:type="character" w:styleId="PlaceholderText">
+  <w:style w:type="character" w:styleId="a4">
     <w:name w:val="Placeholder Text"/>
-    <w:basedOn w:val="DefaultParagraphFont"/>
+    <w:basedOn w:val="a0"/>
     <w:uiPriority w:val="99"/>
     <w:semiHidden/>
     <w:rsid w:val="0063287D"/>

</xml_diff>